<commit_message>
pyc init with express default setting
</commit_message>
<xml_diff>
--- a/doc/市面软件功能汇总.docx
+++ b/doc/市面软件功能汇总.docx
@@ -12,7 +12,7 @@
         <w:gridCol w:w="586"/>
         <w:gridCol w:w="656"/>
         <w:gridCol w:w="7506"/>
-        <w:gridCol w:w="1149"/>
+        <w:gridCol w:w="1215"/>
       </w:tblGrid>
       <w:tr>
         <w:trPr>
@@ -138,11 +138,6 @@
             <w:tcW w:w="2231" w:type="dxa"/>
           </w:tcPr>
           <w:p>
-            <w:pPr>
-              <w:rPr>
-                <w:rFonts w:hint="eastAsia"/>
-              </w:rPr>
-            </w:pPr>
             <w:r>
               <w:rPr>
                 <w:rFonts w:hint="eastAsia"/>
@@ -172,7 +167,7 @@
                 <w:noProof/>
               </w:rPr>
               <w:drawing>
-                <wp:inline distT="0" distB="0" distL="0" distR="0" wp14:anchorId="36E5A375" wp14:editId="22BC94D9">
+                <wp:inline distT="0" distB="0" distL="0" distR="0" wp14:anchorId="78B9CBFF" wp14:editId="0AD4010B">
                   <wp:extent cx="2786332" cy="3510951"/>
                   <wp:effectExtent l="0" t="0" r="0" b="0"/>
                   <wp:docPr id="7" name="Picture 7"/>
@@ -226,6 +221,24 @@
               </w:rPr>
               <w:t>我们是否只服务于天津客户？</w:t>
             </w:r>
+            <w:r>
+              <w:rPr>
+                <w:rFonts w:hint="eastAsia"/>
+              </w:rPr>
+              <w:t>(version1.0</w:t>
+            </w:r>
+            <w:r>
+              <w:rPr>
+                <w:rFonts w:hint="eastAsia"/>
+              </w:rPr>
+              <w:t>只有天津</w:t>
+            </w:r>
+            <w:r>
+              <w:rPr>
+                <w:rFonts w:hint="eastAsia"/>
+              </w:rPr>
+              <w:t>)</w:t>
+            </w:r>
           </w:p>
         </w:tc>
       </w:tr>
@@ -244,11 +257,6 @@
             <w:tcW w:w="2231" w:type="dxa"/>
           </w:tcPr>
           <w:p>
-            <w:pPr>
-              <w:rPr>
-                <w:rFonts w:hint="eastAsia"/>
-              </w:rPr>
-            </w:pPr>
             <w:r>
               <w:rPr>
                 <w:rFonts w:hint="eastAsia"/>
@@ -287,6 +295,12 @@
                 <w:rFonts w:hint="eastAsia"/>
               </w:rPr>
               <w:t>我们是否需要这个功能？</w:t>
+            </w:r>
+            <w:r>
+              <w:rPr>
+                <w:rFonts w:hint="eastAsia"/>
+              </w:rPr>
+              <w:t>（感觉不到的位置，）</w:t>
             </w:r>
           </w:p>
         </w:tc>
@@ -336,7 +350,7 @@
                 <w:noProof/>
               </w:rPr>
               <w:drawing>
-                <wp:inline distT="0" distB="0" distL="0" distR="0" wp14:anchorId="66ADA0C0" wp14:editId="2DFCC19D">
+                <wp:inline distT="0" distB="0" distL="0" distR="0" wp14:anchorId="46C2AF9D" wp14:editId="35D7F2DE">
                   <wp:extent cx="2786332" cy="3079630"/>
                   <wp:effectExtent l="0" t="0" r="0" b="6985"/>
                   <wp:docPr id="8" name="Picture 8"/>
@@ -390,6 +404,24 @@
               </w:rPr>
               <w:t>我个人觉得这个功能没有什么用，我洗不洗车会根据我自己的时间安排</w:t>
             </w:r>
+            <w:r>
+              <w:rPr>
+                <w:rFonts w:hint="eastAsia"/>
+              </w:rPr>
+              <w:t>（</w:t>
+            </w:r>
+            <w:r>
+              <w:rPr>
+                <w:rFonts w:hint="eastAsia"/>
+              </w:rPr>
+              <w:t>NO</w:t>
+            </w:r>
+            <w:r>
+              <w:rPr>
+                <w:rFonts w:hint="eastAsia"/>
+              </w:rPr>
+              <w:t>）</w:t>
+            </w:r>
           </w:p>
         </w:tc>
       </w:tr>
@@ -432,7 +464,7 @@
                 <w:noProof/>
               </w:rPr>
               <w:drawing>
-                <wp:inline distT="0" distB="0" distL="0" distR="0">
+                <wp:inline distT="0" distB="0" distL="0" distR="0" wp14:anchorId="4846D1DC" wp14:editId="5FEDBFA9">
                   <wp:extent cx="2605177" cy="2889849"/>
                   <wp:effectExtent l="0" t="0" r="5080" b="6350"/>
                   <wp:docPr id="9" name="Picture 9"/>
@@ -510,6 +542,12 @@
               </w:rPr>
               <w:t>是否考虑？</w:t>
             </w:r>
+            <w:r>
+              <w:rPr>
+                <w:rFonts w:hint="eastAsia"/>
+              </w:rPr>
+              <w:t>（）</w:t>
+            </w:r>
           </w:p>
         </w:tc>
       </w:tr>
@@ -552,7 +590,7 @@
                 <w:noProof/>
               </w:rPr>
               <w:drawing>
-                <wp:inline distT="0" distB="0" distL="0" distR="0">
+                <wp:inline distT="0" distB="0" distL="0" distR="0" wp14:anchorId="7953FB02" wp14:editId="25D1855F">
                   <wp:extent cx="2605177" cy="3105508"/>
                   <wp:effectExtent l="0" t="0" r="5080" b="0"/>
                   <wp:docPr id="11" name="Picture 11"/>
@@ -648,7 +686,7 @@
                 <w:noProof/>
               </w:rPr>
               <w:drawing>
-                <wp:inline distT="0" distB="0" distL="0" distR="0">
+                <wp:inline distT="0" distB="0" distL="0" distR="0" wp14:anchorId="793C58DA" wp14:editId="1B29A666">
                   <wp:extent cx="3129771" cy="5564038"/>
                   <wp:effectExtent l="0" t="0" r="0" b="0"/>
                   <wp:docPr id="12" name="Picture 12"/>
@@ -700,7 +738,39 @@
               <w:rPr>
                 <w:rFonts w:hint="eastAsia"/>
               </w:rPr>
-              <w:t>这个东西我觉得是积累，没有人会用的，因为保险公司会为你服务的好好的</w:t>
+              <w:t>这个东西我觉得是鸡肋</w:t>
+            </w:r>
+            <w:r>
+              <w:rPr>
+                <w:rFonts w:hint="eastAsia"/>
+              </w:rPr>
+              <w:t>，没有人会用的，因为保险公司会为你服务的好好的</w:t>
+            </w:r>
+            <w:r>
+              <w:rPr>
+                <w:rFonts w:hint="eastAsia"/>
+              </w:rPr>
+              <w:t>（一键报警</w:t>
+            </w:r>
+            <w:r>
+              <w:rPr>
+                <w:rFonts w:hint="eastAsia"/>
+              </w:rPr>
+              <w:t>+</w:t>
+            </w:r>
+            <w:r>
+              <w:rPr>
+                <w:rFonts w:hint="eastAsia"/>
+              </w:rPr>
+              <w:t>保险条目解释，白话版</w:t>
+            </w:r>
+            <w:bookmarkStart w:id="0" w:name="_GoBack"/>
+            <w:bookmarkEnd w:id="0"/>
+            <w:r>
+              <w:rPr>
+                <w:rFonts w:hint="eastAsia"/>
+              </w:rPr>
+              <w:t>）</w:t>
             </w:r>
           </w:p>
         </w:tc>
@@ -769,11 +839,6 @@
             <w:tcW w:w="2231" w:type="dxa"/>
           </w:tcPr>
           <w:p>
-            <w:pPr>
-              <w:rPr>
-                <w:rFonts w:hint="eastAsia"/>
-              </w:rPr>
-            </w:pPr>
             <w:r>
               <w:rPr>
                 <w:rFonts w:hint="eastAsia"/>
@@ -793,13 +858,12 @@
             <w:tcW w:w="2231" w:type="dxa"/>
           </w:tcPr>
           <w:p>
-            <w:bookmarkStart w:id="0" w:name="_GoBack"/>
             <w:r>
               <w:rPr>
                 <w:noProof/>
               </w:rPr>
               <w:drawing>
-                <wp:inline distT="0" distB="0" distL="0" distR="0">
+                <wp:inline distT="0" distB="0" distL="0" distR="0" wp14:anchorId="5427B0CA" wp14:editId="11B615E5">
                   <wp:extent cx="4629150" cy="5201729"/>
                   <wp:effectExtent l="0" t="0" r="0" b="0"/>
                   <wp:docPr id="13" name="Picture 13"/>
@@ -840,19 +904,13 @@
                 </wp:inline>
               </w:drawing>
             </w:r>
-            <w:bookmarkEnd w:id="0"/>
-          </w:p>
-        </w:tc>
-        <w:tc>
-          <w:tcPr>
-            <w:tcW w:w="2231" w:type="dxa"/>
-          </w:tcPr>
-          <w:p>
-            <w:pPr>
-              <w:rPr>
-                <w:rFonts w:hint="eastAsia"/>
-              </w:rPr>
-            </w:pPr>
+          </w:p>
+        </w:tc>
+        <w:tc>
+          <w:tcPr>
+            <w:tcW w:w="2231" w:type="dxa"/>
+          </w:tcPr>
+          <w:p>
             <w:r>
               <w:rPr>
                 <w:rFonts w:hint="eastAsia"/>

</xml_diff>